<commit_message>
For loop to be fixed
</commit_message>
<xml_diff>
--- a/Invitation.docx
+++ b/Invitation.docx
@@ -4,6 +4,7 @@
   <w:body>
     <w:p>
       <w:pPr>
+        <w:pStyle w:val="Subtitle"/>
         <w:rPr>
           <w:rStyle w:val="Emphasis"/>
           <w:rFonts w:ascii="Georgia" w:hAnsi="Georgia"/>
@@ -28,12 +29,6 @@
       </w:r>
       <w:r>
         <w:rPr>
-          <w:rFonts w:ascii="Georgia" w:hAnsi="Georgia"/>
-          <w:i/>
-          <w:iCs/>
-          <w:color w:val="222222"/>
-          <w:sz w:val="48"/>
-          <w:szCs w:val="48"/>
           <w:bdr w:val="none" w:sz="0" w:space="0" w:color="auto" w:frame="1"/>
           <w:shd w:val="clear" w:color="auto" w:fill="FBF9F6"/>
         </w:rPr>
@@ -53,12 +48,6 @@
       </w:r>
       <w:r>
         <w:rPr>
-          <w:rFonts w:ascii="Georgia" w:hAnsi="Georgia"/>
-          <w:i/>
-          <w:iCs/>
-          <w:color w:val="222222"/>
-          <w:sz w:val="48"/>
-          <w:szCs w:val="48"/>
           <w:bdr w:val="none" w:sz="0" w:space="0" w:color="auto" w:frame="1"/>
           <w:shd w:val="clear" w:color="auto" w:fill="FBF9F6"/>
         </w:rPr>
@@ -99,15 +88,11 @@
           <w:shd w:val="clear" w:color="auto" w:fill="FBF9F6"/>
         </w:rPr>
         <w:t xml:space="preserve"> </w:t>
-      </w:r>
-    </w:p>
-    <w:p>
-      <w:r>
-        <w:t>Jan Kowalski</w:t>
       </w:r>
     </w:p>
     <w:p>
       <w:pPr>
+        <w:pStyle w:val="Subtitle"/>
         <w:rPr>
           <w:sz w:val="48"/>
           <w:szCs w:val="48"/>
@@ -699,6 +684,71 @@
       <w:iCs/>
     </w:rPr>
   </w:style>
+  <w:style w:type="paragraph" w:styleId="Subtitle">
+    <w:name w:val="Subtitle"/>
+    <w:basedOn w:val="Normal"/>
+    <w:next w:val="Normal"/>
+    <w:link w:val="SubtitleChar"/>
+    <w:uiPriority w:val="11"/>
+    <w:qFormat/>
+    <w:rsid w:val="000E0314"/>
+    <w:pPr>
+      <w:numPr>
+        <w:ilvl w:val="1"/>
+      </w:numPr>
+    </w:pPr>
+    <w:rPr>
+      <w:rFonts w:eastAsiaTheme="minorEastAsia"/>
+      <w:color w:val="5A5A5A" w:themeColor="text1" w:themeTint="A5"/>
+      <w:spacing w:val="15"/>
+    </w:rPr>
+  </w:style>
+  <w:style w:type="character" w:customStyle="1" w:styleId="SubtitleChar">
+    <w:name w:val="Subtitle Char"/>
+    <w:basedOn w:val="DefaultParagraphFont"/>
+    <w:link w:val="Subtitle"/>
+    <w:uiPriority w:val="11"/>
+    <w:rsid w:val="000E0314"/>
+    <w:rPr>
+      <w:rFonts w:eastAsiaTheme="minorEastAsia"/>
+      <w:color w:val="5A5A5A" w:themeColor="text1" w:themeTint="A5"/>
+      <w:spacing w:val="15"/>
+    </w:rPr>
+  </w:style>
+  <w:style w:type="paragraph" w:styleId="Title">
+    <w:name w:val="Title"/>
+    <w:basedOn w:val="Normal"/>
+    <w:next w:val="Normal"/>
+    <w:link w:val="TitleChar"/>
+    <w:uiPriority w:val="10"/>
+    <w:qFormat/>
+    <w:rsid w:val="00F517B4"/>
+    <w:pPr>
+      <w:spacing w:after="0" w:line="240" w:lineRule="auto"/>
+      <w:contextualSpacing/>
+    </w:pPr>
+    <w:rPr>
+      <w:rFonts w:asciiTheme="majorHAnsi" w:eastAsiaTheme="majorEastAsia" w:hAnsiTheme="majorHAnsi" w:cstheme="majorBidi"/>
+      <w:spacing w:val="-10"/>
+      <w:kern w:val="28"/>
+      <w:sz w:val="56"/>
+      <w:szCs w:val="56"/>
+    </w:rPr>
+  </w:style>
+  <w:style w:type="character" w:customStyle="1" w:styleId="TitleChar">
+    <w:name w:val="Title Char"/>
+    <w:basedOn w:val="DefaultParagraphFont"/>
+    <w:link w:val="Title"/>
+    <w:uiPriority w:val="10"/>
+    <w:rsid w:val="00F517B4"/>
+    <w:rPr>
+      <w:rFonts w:asciiTheme="majorHAnsi" w:eastAsiaTheme="majorEastAsia" w:hAnsiTheme="majorHAnsi" w:cstheme="majorBidi"/>
+      <w:spacing w:val="-10"/>
+      <w:kern w:val="28"/>
+      <w:sz w:val="56"/>
+      <w:szCs w:val="56"/>
+    </w:rPr>
+  </w:style>
 </w:styles>
 </file>
 

</xml_diff>